<commit_message>
Update for BAW fix
</commit_message>
<xml_diff>
--- a/zzISETCamValidationsStatus.docx
+++ b/zzISETCamValidationsStatus.docx
@@ -29,46 +29,8 @@
           <w:sz w:val="15"/>
           <w:szCs w:val="15"/>
         </w:rPr>
-        <w:t>/Users/dhb/Documents/MATLAB/toolboxes/isetvalidate/isetcam/v_ISET.m -- BROKEN!</w:t>
-      </w:r>
-    </w:p>
-    <w:p>
-      <w:pPr>
-        <w:rPr>
-          <w:sz w:val="15"/>
-          <w:szCs w:val="15"/>
-        </w:rPr>
-      </w:pPr>
-      <w:r>
-        <w:rPr>
-          <w:sz w:val="15"/>
-          <w:szCs w:val="15"/>
-        </w:rPr>
-        <w:t>/Users/dhb/Documents/MATLAB/toolboxes/isetvalidate/isetcam/v_isetcam.m -- BROKEN!</w:t>
-      </w:r>
-    </w:p>
-    <w:p>
-      <w:pPr>
-        <w:rPr>
-          <w:sz w:val="15"/>
-          <w:szCs w:val="15"/>
-        </w:rPr>
-      </w:pPr>
-      <w:r>
-        <w:rPr>
-          <w:sz w:val="15"/>
-          <w:szCs w:val="15"/>
-        </w:rPr>
-        <w:t>/Users/dhb/Documents/MATLAB/toolboxes/isetvalidate/isetcam/oi/v_icam_oi.m -- BROKEN!</w:t>
-      </w:r>
-    </w:p>
-    <w:p>
-      <w:pPr>
-        <w:rPr>
-          <w:sz w:val="15"/>
-          <w:szCs w:val="15"/>
-        </w:rPr>
-      </w:pPr>
+        <w:t>ß</w:t>
+      </w:r>
     </w:p>
     <w:p>
       <w:pPr>

</xml_diff>